<commit_message>
Added the time spent for each member
</commit_message>
<xml_diff>
--- a/Development Records/Week 1.docx
+++ b/Development Records/Week 1.docx
@@ -172,8 +172,6 @@
       <w:r>
         <w:t>Josh Whelan</w:t>
       </w:r>
-      <w:bookmarkStart w:id="0" w:name="_GoBack"/>
-      <w:bookmarkEnd w:id="0"/>
     </w:p>
     <w:p>
       <w:pPr>
@@ -424,15 +422,7 @@
           <w:color w:val="24292E"/>
           <w:shd w:val="clear" w:color="auto" w:fill="FFFFFF"/>
         </w:rPr>
-        <w:t>p</w:t>
-      </w:r>
-      <w:r>
-        <w:rPr>
-          <w:rFonts w:cstheme="minorHAnsi"/>
-          <w:color w:val="24292E"/>
-          <w:shd w:val="clear" w:color="auto" w:fill="FFFFFF"/>
-        </w:rPr>
-        <w:t>eople being told unexpectedly at the end that their work is rubbish.</w:t>
+        <w:t>people being told unexpectedly at the end that their work is rubbish.</w:t>
       </w:r>
     </w:p>
     <w:p>
@@ -450,47 +440,26 @@
           <w:color w:val="24292E"/>
           <w:shd w:val="clear" w:color="auto" w:fill="FFFFFF"/>
         </w:rPr>
-        <w:t>Avoid p</w:t>
-      </w:r>
-      <w:r>
-        <w:rPr>
-          <w:rFonts w:cstheme="minorHAnsi"/>
-          <w:color w:val="24292E"/>
-          <w:shd w:val="clear" w:color="auto" w:fill="FFFFFF"/>
-        </w:rPr>
-        <w:t>eople having too much</w:t>
-      </w:r>
-      <w:r>
-        <w:rPr>
-          <w:rFonts w:cstheme="minorHAnsi"/>
-          <w:color w:val="24292E"/>
-          <w:shd w:val="clear" w:color="auto" w:fill="FFFFFF"/>
-        </w:rPr>
-        <w:t xml:space="preserve"> or not enough </w:t>
-      </w:r>
-      <w:r>
-        <w:rPr>
-          <w:rFonts w:cstheme="minorHAnsi"/>
-          <w:color w:val="24292E"/>
-          <w:shd w:val="clear" w:color="auto" w:fill="FFFFFF"/>
-        </w:rPr>
-        <w:t>to do</w:t>
-      </w:r>
-      <w:r>
-        <w:rPr>
-          <w:rFonts w:cstheme="minorHAnsi"/>
-          <w:color w:val="24292E"/>
-          <w:shd w:val="clear" w:color="auto" w:fill="FFFFFF"/>
-        </w:rPr>
-        <w:t>,</w:t>
-      </w:r>
-      <w:r>
-        <w:rPr>
-          <w:rFonts w:cstheme="minorHAnsi"/>
-          <w:color w:val="24292E"/>
-          <w:shd w:val="clear" w:color="auto" w:fill="FFFFFF"/>
-        </w:rPr>
-        <w:t xml:space="preserve"> or not being involved.</w:t>
+        <w:t>Avoid people having too much or not enough to do, or not being involved.</w:t>
+      </w:r>
+    </w:p>
+    <w:p>
+      <w:pPr>
+        <w:pStyle w:val="ListParagraph"/>
+        <w:numPr>
+          <w:ilvl w:val="1"/>
+          <w:numId w:val="2"/>
+        </w:numPr>
+        <w:spacing w:after="0" w:line="240" w:lineRule="auto"/>
+      </w:pPr>
+      <w:r>
+        <w:rPr>
+          <w:rFonts w:cstheme="minorHAnsi"/>
+          <w:b/>
+          <w:color w:val="24292E"/>
+          <w:shd w:val="clear" w:color="auto" w:fill="FFFFFF"/>
+        </w:rPr>
+        <w:t>Time Spent: 3 hours</w:t>
       </w:r>
     </w:p>
     <w:p>
@@ -569,6 +538,25 @@
       <w:pPr>
         <w:pStyle w:val="ListParagraph"/>
         <w:numPr>
+          <w:ilvl w:val="1"/>
+          <w:numId w:val="2"/>
+        </w:numPr>
+        <w:spacing w:after="0" w:line="240" w:lineRule="auto"/>
+      </w:pPr>
+      <w:r>
+        <w:rPr>
+          <w:rFonts w:cstheme="minorHAnsi"/>
+          <w:b/>
+          <w:color w:val="24292E"/>
+          <w:shd w:val="clear" w:color="auto" w:fill="FFFFFF"/>
+        </w:rPr>
+        <w:t>Time Spent: 3 hours</w:t>
+      </w:r>
+    </w:p>
+    <w:p>
+      <w:pPr>
+        <w:pStyle w:val="ListParagraph"/>
+        <w:numPr>
           <w:ilvl w:val="0"/>
           <w:numId w:val="2"/>
         </w:numPr>
@@ -605,6 +593,25 @@
       <w:pPr>
         <w:pStyle w:val="ListParagraph"/>
         <w:numPr>
+          <w:ilvl w:val="1"/>
+          <w:numId w:val="2"/>
+        </w:numPr>
+        <w:spacing w:after="0" w:line="240" w:lineRule="auto"/>
+      </w:pPr>
+      <w:r>
+        <w:rPr>
+          <w:rFonts w:cstheme="minorHAnsi"/>
+          <w:b/>
+          <w:color w:val="24292E"/>
+          <w:shd w:val="clear" w:color="auto" w:fill="FFFFFF"/>
+        </w:rPr>
+        <w:t>Time Spent: 3 hours</w:t>
+      </w:r>
+    </w:p>
+    <w:p>
+      <w:pPr>
+        <w:pStyle w:val="ListParagraph"/>
+        <w:numPr>
           <w:ilvl w:val="0"/>
           <w:numId w:val="2"/>
         </w:numPr>
@@ -685,6 +692,25 @@
       <w:pPr>
         <w:pStyle w:val="ListParagraph"/>
         <w:numPr>
+          <w:ilvl w:val="1"/>
+          <w:numId w:val="2"/>
+        </w:numPr>
+        <w:spacing w:after="0" w:line="240" w:lineRule="auto"/>
+      </w:pPr>
+      <w:r>
+        <w:rPr>
+          <w:rFonts w:cstheme="minorHAnsi"/>
+          <w:b/>
+          <w:color w:val="24292E"/>
+          <w:shd w:val="clear" w:color="auto" w:fill="FFFFFF"/>
+        </w:rPr>
+        <w:t>Time Spent: 3 hours</w:t>
+      </w:r>
+    </w:p>
+    <w:p>
+      <w:pPr>
+        <w:pStyle w:val="ListParagraph"/>
+        <w:numPr>
           <w:ilvl w:val="0"/>
           <w:numId w:val="2"/>
         </w:numPr>
@@ -721,6 +747,25 @@
       <w:pPr>
         <w:pStyle w:val="ListParagraph"/>
         <w:numPr>
+          <w:ilvl w:val="1"/>
+          <w:numId w:val="2"/>
+        </w:numPr>
+        <w:spacing w:after="0" w:line="240" w:lineRule="auto"/>
+      </w:pPr>
+      <w:r>
+        <w:rPr>
+          <w:rFonts w:cstheme="minorHAnsi"/>
+          <w:b/>
+          <w:color w:val="24292E"/>
+          <w:shd w:val="clear" w:color="auto" w:fill="FFFFFF"/>
+        </w:rPr>
+        <w:t>Time Spent: 3 hours</w:t>
+      </w:r>
+    </w:p>
+    <w:p>
+      <w:pPr>
+        <w:pStyle w:val="ListParagraph"/>
+        <w:numPr>
           <w:ilvl w:val="0"/>
           <w:numId w:val="2"/>
         </w:numPr>
@@ -732,6 +777,7 @@
           <w:color w:val="24292E"/>
           <w:shd w:val="clear" w:color="auto" w:fill="FFFFFF"/>
         </w:rPr>
+        <w:lastRenderedPageBreak/>
         <w:t>Sehun Babatunde</w:t>
       </w:r>
     </w:p>
@@ -752,6 +798,27 @@
         </w:rPr>
         <w:t>Brief description of what the system will do.</w:t>
       </w:r>
+    </w:p>
+    <w:p>
+      <w:pPr>
+        <w:pStyle w:val="ListParagraph"/>
+        <w:numPr>
+          <w:ilvl w:val="1"/>
+          <w:numId w:val="2"/>
+        </w:numPr>
+        <w:spacing w:after="0" w:line="240" w:lineRule="auto"/>
+      </w:pPr>
+      <w:r>
+        <w:rPr>
+          <w:rFonts w:cstheme="minorHAnsi"/>
+          <w:b/>
+          <w:color w:val="24292E"/>
+          <w:shd w:val="clear" w:color="auto" w:fill="FFFFFF"/>
+        </w:rPr>
+        <w:t>Time Spent: 3 hours</w:t>
+      </w:r>
+      <w:bookmarkStart w:id="0" w:name="_GoBack"/>
+      <w:bookmarkEnd w:id="0"/>
     </w:p>
     <w:p>
       <w:pPr>

</xml_diff>

<commit_message>
Complete logs ready to submit
</commit_message>
<xml_diff>
--- a/Development Records/Week 1.docx
+++ b/Development Records/Week 1.docx
@@ -354,509 +354,520 @@
       <w:pPr>
         <w:spacing w:after="0" w:line="240" w:lineRule="auto"/>
       </w:pPr>
+    </w:p>
+    <w:p>
+      <w:pPr>
+        <w:spacing w:after="0" w:line="240" w:lineRule="auto"/>
+      </w:pPr>
+      <w:r>
+        <w:t xml:space="preserve">Jack Fisher added assignment information (assignment brief breakdown with deadlines) to the GitHub repository and added a list </w:t>
+      </w:r>
+      <w:r>
+        <w:t>resources (</w:t>
+      </w:r>
+      <w:hyperlink r:id="rId7" w:history="1">
+        <w:r>
+          <w:rPr>
+            <w:rStyle w:val="Hyperlink"/>
+          </w:rPr>
+          <w:t>https://github.com/crouchbindset/professionalskills</w:t>
+        </w:r>
+      </w:hyperlink>
+      <w:r>
+        <w:t>).</w:t>
+      </w:r>
+    </w:p>
+    <w:p>
+      <w:pPr>
+        <w:spacing w:after="0" w:line="240" w:lineRule="auto"/>
+      </w:pPr>
+    </w:p>
+    <w:p>
+      <w:pPr>
+        <w:spacing w:after="120" w:line="240" w:lineRule="auto"/>
+      </w:pPr>
+      <w:r>
+        <w:t xml:space="preserve">The Project Proposal was split up and each member assigned themselves to a </w:t>
+      </w:r>
+      <w:r>
+        <w:t>task</w:t>
+      </w:r>
+      <w:r>
+        <w:t xml:space="preserve"> to be </w:t>
+      </w:r>
+      <w:r>
+        <w:t>uploaded</w:t>
+      </w:r>
+      <w:r>
+        <w:t xml:space="preserve"> before the 8</w:t>
+      </w:r>
+      <w:r>
+        <w:rPr>
+          <w:vertAlign w:val="superscript"/>
+        </w:rPr>
+        <w:t>th</w:t>
+      </w:r>
+      <w:r>
+        <w:t xml:space="preserve"> February deadline</w:t>
+      </w:r>
+      <w:r>
+        <w:t>:</w:t>
+      </w:r>
+    </w:p>
+    <w:p>
+      <w:pPr>
+        <w:pStyle w:val="ListParagraph"/>
+        <w:numPr>
+          <w:ilvl w:val="0"/>
+          <w:numId w:val="2"/>
+        </w:numPr>
+        <w:spacing w:after="0" w:line="240" w:lineRule="auto"/>
+      </w:pPr>
+      <w:r>
+        <w:t>Cameron Armstrong</w:t>
+      </w:r>
+      <w:r>
+        <w:t xml:space="preserve"> (2 hours)</w:t>
+      </w:r>
+    </w:p>
+    <w:p>
+      <w:pPr>
+        <w:pStyle w:val="ListParagraph"/>
+        <w:numPr>
+          <w:ilvl w:val="1"/>
+          <w:numId w:val="2"/>
+        </w:numPr>
+        <w:spacing w:after="0" w:line="240" w:lineRule="auto"/>
+      </w:pPr>
+      <w:r>
+        <w:t xml:space="preserve">Avoid </w:t>
+      </w:r>
+      <w:r>
+        <w:rPr>
+          <w:rFonts w:cstheme="minorHAnsi"/>
+          <w:color w:val="24292E"/>
+          <w:shd w:val="clear" w:color="auto" w:fill="FFFFFF"/>
+        </w:rPr>
+        <w:t>people being told unexpectedly at the end that their work is rubbish.</w:t>
+      </w:r>
+    </w:p>
+    <w:p>
+      <w:pPr>
+        <w:pStyle w:val="ListParagraph"/>
+        <w:numPr>
+          <w:ilvl w:val="1"/>
+          <w:numId w:val="2"/>
+        </w:numPr>
+        <w:spacing w:after="0" w:line="240" w:lineRule="auto"/>
+      </w:pPr>
+      <w:r>
+        <w:rPr>
+          <w:rFonts w:cstheme="minorHAnsi"/>
+          <w:color w:val="24292E"/>
+          <w:shd w:val="clear" w:color="auto" w:fill="FFFFFF"/>
+        </w:rPr>
+        <w:t>Avoid people having too much or not enough to do, or not being involved.</w:t>
+      </w:r>
+    </w:p>
+    <w:p>
+      <w:pPr>
+        <w:pStyle w:val="ListParagraph"/>
+        <w:numPr>
+          <w:ilvl w:val="0"/>
+          <w:numId w:val="2"/>
+        </w:numPr>
+        <w:spacing w:after="0" w:line="240" w:lineRule="auto"/>
+      </w:pPr>
+      <w:r>
+        <w:rPr>
+          <w:rFonts w:cstheme="minorHAnsi"/>
+          <w:color w:val="24292E"/>
+          <w:shd w:val="clear" w:color="auto" w:fill="FFFFFF"/>
+        </w:rPr>
+        <w:t>Daniel Olsson</w:t>
+      </w:r>
+      <w:r>
+        <w:rPr>
+          <w:rFonts w:cstheme="minorHAnsi"/>
+          <w:color w:val="24292E"/>
+          <w:shd w:val="clear" w:color="auto" w:fill="FFFFFF"/>
+        </w:rPr>
+        <w:t xml:space="preserve"> </w:t>
+      </w:r>
+      <w:r>
+        <w:rPr>
+          <w:rFonts w:cstheme="minorHAnsi"/>
+          <w:color w:val="24292E"/>
+          <w:shd w:val="clear" w:color="auto" w:fill="FFFFFF"/>
+        </w:rPr>
+        <w:t>(</w:t>
+      </w:r>
+      <w:r>
+        <w:rPr>
+          <w:rFonts w:cstheme="minorHAnsi"/>
+          <w:color w:val="24292E"/>
+          <w:shd w:val="clear" w:color="auto" w:fill="FFFFFF"/>
+        </w:rPr>
+        <w:t>2</w:t>
+      </w:r>
+      <w:r>
+        <w:rPr>
+          <w:rFonts w:cstheme="minorHAnsi"/>
+          <w:color w:val="24292E"/>
+          <w:shd w:val="clear" w:color="auto" w:fill="FFFFFF"/>
+        </w:rPr>
+        <w:t xml:space="preserve"> hours)</w:t>
+      </w:r>
+    </w:p>
+    <w:p>
+      <w:pPr>
+        <w:pStyle w:val="ListParagraph"/>
+        <w:numPr>
+          <w:ilvl w:val="1"/>
+          <w:numId w:val="2"/>
+        </w:numPr>
+        <w:spacing w:after="0" w:line="240" w:lineRule="auto"/>
+      </w:pPr>
+      <w:r>
+        <w:rPr>
+          <w:rFonts w:cstheme="minorHAnsi"/>
+          <w:color w:val="24292E"/>
+          <w:shd w:val="clear" w:color="auto" w:fill="FFFFFF"/>
+        </w:rPr>
+        <w:t>Avoid no one knowing where the latest version of the software is.</w:t>
+      </w:r>
+    </w:p>
+    <w:p>
+      <w:pPr>
+        <w:pStyle w:val="ListParagraph"/>
+        <w:numPr>
+          <w:ilvl w:val="1"/>
+          <w:numId w:val="2"/>
+        </w:numPr>
+        <w:spacing w:after="0" w:line="240" w:lineRule="auto"/>
+      </w:pPr>
+      <w:r>
+        <w:rPr>
+          <w:rFonts w:cstheme="minorHAnsi"/>
+          <w:color w:val="24292E"/>
+          <w:shd w:val="clear" w:color="auto" w:fill="FFFFFF"/>
+        </w:rPr>
+        <w:t>Avoid a disk crash destroying all copies of the software.</w:t>
+      </w:r>
+    </w:p>
+    <w:p>
+      <w:pPr>
+        <w:pStyle w:val="ListParagraph"/>
+        <w:numPr>
+          <w:ilvl w:val="1"/>
+          <w:numId w:val="2"/>
+        </w:numPr>
+        <w:spacing w:after="0" w:line="240" w:lineRule="auto"/>
+      </w:pPr>
+      <w:r>
+        <w:rPr>
+          <w:rFonts w:cstheme="minorHAnsi"/>
+          <w:color w:val="24292E"/>
+          <w:shd w:val="clear" w:color="auto" w:fill="FFFFFF"/>
+        </w:rPr>
+        <w:t>Avoid changing the interface between components without agreement.</w:t>
+      </w:r>
+    </w:p>
+    <w:p>
+      <w:pPr>
+        <w:pStyle w:val="ListParagraph"/>
+        <w:numPr>
+          <w:ilvl w:val="0"/>
+          <w:numId w:val="2"/>
+        </w:numPr>
+        <w:spacing w:after="0" w:line="240" w:lineRule="auto"/>
+      </w:pPr>
+      <w:r>
+        <w:rPr>
+          <w:rFonts w:cstheme="minorHAnsi"/>
+          <w:color w:val="24292E"/>
+          <w:shd w:val="clear" w:color="auto" w:fill="FFFFFF"/>
+        </w:rPr>
+        <w:t>Jack Fisher</w:t>
+      </w:r>
+      <w:r>
+        <w:rPr>
+          <w:rFonts w:cstheme="minorHAnsi"/>
+          <w:color w:val="24292E"/>
+          <w:shd w:val="clear" w:color="auto" w:fill="FFFFFF"/>
+        </w:rPr>
+        <w:t xml:space="preserve"> </w:t>
+      </w:r>
+      <w:r>
+        <w:rPr>
+          <w:rFonts w:cstheme="minorHAnsi"/>
+          <w:color w:val="24292E"/>
+          <w:shd w:val="clear" w:color="auto" w:fill="FFFFFF"/>
+        </w:rPr>
+        <w:t>(2 hours)</w:t>
+      </w:r>
+    </w:p>
+    <w:p>
+      <w:pPr>
+        <w:pStyle w:val="ListParagraph"/>
+        <w:numPr>
+          <w:ilvl w:val="1"/>
+          <w:numId w:val="2"/>
+        </w:numPr>
+        <w:spacing w:after="0" w:line="240" w:lineRule="auto"/>
+      </w:pPr>
+      <w:r>
+        <w:rPr>
+          <w:rFonts w:cstheme="minorHAnsi"/>
+          <w:color w:val="24292E"/>
+          <w:shd w:val="clear" w:color="auto" w:fill="FFFFFF"/>
+        </w:rPr>
+        <w:t>Description of the application, problems being solved and requirements.</w:t>
+      </w:r>
+    </w:p>
+    <w:p>
+      <w:pPr>
+        <w:pStyle w:val="ListParagraph"/>
+        <w:numPr>
+          <w:ilvl w:val="0"/>
+          <w:numId w:val="2"/>
+        </w:numPr>
+        <w:spacing w:after="0" w:line="240" w:lineRule="auto"/>
+      </w:pPr>
+      <w:r>
+        <w:rPr>
+          <w:rFonts w:cstheme="minorHAnsi"/>
+          <w:color w:val="24292E"/>
+          <w:shd w:val="clear" w:color="auto" w:fill="FFFFFF"/>
+        </w:rPr>
+        <w:t xml:space="preserve">Joe </w:t>
+      </w:r>
+      <w:proofErr w:type="spellStart"/>
+      <w:r>
+        <w:rPr>
+          <w:rFonts w:cstheme="minorHAnsi"/>
+          <w:color w:val="24292E"/>
+          <w:shd w:val="clear" w:color="auto" w:fill="FFFFFF"/>
+        </w:rPr>
+        <w:t>Douthwaite</w:t>
+      </w:r>
+      <w:proofErr w:type="spellEnd"/>
+      <w:r>
+        <w:rPr>
+          <w:rFonts w:cstheme="minorHAnsi"/>
+          <w:color w:val="24292E"/>
+          <w:shd w:val="clear" w:color="auto" w:fill="FFFFFF"/>
+        </w:rPr>
+        <w:t xml:space="preserve"> </w:t>
+      </w:r>
+      <w:r>
+        <w:rPr>
+          <w:rFonts w:cstheme="minorHAnsi"/>
+          <w:color w:val="24292E"/>
+          <w:shd w:val="clear" w:color="auto" w:fill="FFFFFF"/>
+        </w:rPr>
+        <w:t>(</w:t>
+      </w:r>
+      <w:r>
+        <w:rPr>
+          <w:rFonts w:cstheme="minorHAnsi"/>
+          <w:color w:val="24292E"/>
+          <w:shd w:val="clear" w:color="auto" w:fill="FFFFFF"/>
+        </w:rPr>
+        <w:t>2</w:t>
+      </w:r>
+      <w:r>
+        <w:rPr>
+          <w:rFonts w:cstheme="minorHAnsi"/>
+          <w:color w:val="24292E"/>
+          <w:shd w:val="clear" w:color="auto" w:fill="FFFFFF"/>
+        </w:rPr>
+        <w:t xml:space="preserve"> hours)</w:t>
+      </w:r>
+    </w:p>
+    <w:p>
+      <w:pPr>
+        <w:pStyle w:val="ListParagraph"/>
+        <w:numPr>
+          <w:ilvl w:val="1"/>
+          <w:numId w:val="2"/>
+        </w:numPr>
+        <w:spacing w:after="0" w:line="240" w:lineRule="auto"/>
+      </w:pPr>
+      <w:r>
+        <w:rPr>
+          <w:rFonts w:cstheme="minorHAnsi"/>
+          <w:color w:val="24292E"/>
+          <w:shd w:val="clear" w:color="auto" w:fill="FFFFFF"/>
+        </w:rPr>
+        <w:t>Avoid the group falling behind without noticing.</w:t>
+      </w:r>
+    </w:p>
+    <w:p>
+      <w:pPr>
+        <w:pStyle w:val="ListParagraph"/>
+        <w:numPr>
+          <w:ilvl w:val="1"/>
+          <w:numId w:val="2"/>
+        </w:numPr>
+        <w:spacing w:after="0" w:line="240" w:lineRule="auto"/>
+      </w:pPr>
+      <w:r>
+        <w:rPr>
+          <w:rFonts w:cstheme="minorHAnsi"/>
+          <w:color w:val="24292E"/>
+          <w:shd w:val="clear" w:color="auto" w:fill="FFFFFF"/>
+        </w:rPr>
+        <w:t>Avoid everyone interpreting an agreement in different ways.</w:t>
+      </w:r>
+    </w:p>
+    <w:p>
+      <w:pPr>
+        <w:pStyle w:val="ListParagraph"/>
+        <w:numPr>
+          <w:ilvl w:val="1"/>
+          <w:numId w:val="2"/>
+        </w:numPr>
+        <w:spacing w:after="0" w:line="240" w:lineRule="auto"/>
+      </w:pPr>
+      <w:r>
+        <w:rPr>
+          <w:rFonts w:cstheme="minorHAnsi"/>
+          <w:color w:val="24292E"/>
+          <w:shd w:val="clear" w:color="auto" w:fill="FFFFFF"/>
+        </w:rPr>
+        <w:t>Avoid not having a demonstra</w:t>
+      </w:r>
+      <w:r>
+        <w:rPr>
+          <w:rFonts w:cstheme="minorHAnsi"/>
+          <w:color w:val="24292E"/>
+          <w:shd w:val="clear" w:color="auto" w:fill="FFFFFF"/>
+        </w:rPr>
+        <w:t>table system by the deadline.</w:t>
+      </w:r>
+    </w:p>
+    <w:p>
+      <w:pPr>
+        <w:pStyle w:val="ListParagraph"/>
+        <w:numPr>
+          <w:ilvl w:val="0"/>
+          <w:numId w:val="2"/>
+        </w:numPr>
+        <w:spacing w:after="0" w:line="240" w:lineRule="auto"/>
+      </w:pPr>
+      <w:r>
+        <w:rPr>
+          <w:rFonts w:cstheme="minorHAnsi"/>
+          <w:color w:val="24292E"/>
+          <w:shd w:val="clear" w:color="auto" w:fill="FFFFFF"/>
+        </w:rPr>
+        <w:t>Josh Whelan</w:t>
+      </w:r>
+      <w:r>
+        <w:rPr>
+          <w:rFonts w:cstheme="minorHAnsi"/>
+          <w:color w:val="24292E"/>
+          <w:shd w:val="clear" w:color="auto" w:fill="FFFFFF"/>
+        </w:rPr>
+        <w:t xml:space="preserve"> </w:t>
+      </w:r>
+      <w:r>
+        <w:rPr>
+          <w:rFonts w:cstheme="minorHAnsi"/>
+          <w:color w:val="24292E"/>
+          <w:shd w:val="clear" w:color="auto" w:fill="FFFFFF"/>
+        </w:rPr>
+        <w:t>(2 hours)</w:t>
+      </w:r>
+    </w:p>
+    <w:p>
+      <w:pPr>
+        <w:pStyle w:val="ListParagraph"/>
+        <w:numPr>
+          <w:ilvl w:val="1"/>
+          <w:numId w:val="2"/>
+        </w:numPr>
+        <w:spacing w:after="0" w:line="240" w:lineRule="auto"/>
+      </w:pPr>
+      <w:r>
+        <w:rPr>
+          <w:rFonts w:cstheme="minorHAnsi"/>
+          <w:color w:val="24292E"/>
+          <w:shd w:val="clear" w:color="auto" w:fill="FFFFFF"/>
+        </w:rPr>
+        <w:t>Statement of the key risks.</w:t>
+      </w:r>
+    </w:p>
+    <w:p>
+      <w:pPr>
+        <w:pStyle w:val="ListParagraph"/>
+        <w:numPr>
+          <w:ilvl w:val="0"/>
+          <w:numId w:val="2"/>
+        </w:numPr>
+        <w:spacing w:after="0" w:line="240" w:lineRule="auto"/>
+      </w:pPr>
+      <w:r>
+        <w:rPr>
+          <w:rFonts w:cstheme="minorHAnsi"/>
+          <w:color w:val="24292E"/>
+          <w:shd w:val="clear" w:color="auto" w:fill="FFFFFF"/>
+        </w:rPr>
+        <w:t>Sehun Babatunde</w:t>
+      </w:r>
+      <w:r>
+        <w:rPr>
+          <w:rFonts w:cstheme="minorHAnsi"/>
+          <w:color w:val="24292E"/>
+          <w:shd w:val="clear" w:color="auto" w:fill="FFFFFF"/>
+        </w:rPr>
+        <w:t xml:space="preserve"> </w:t>
+      </w:r>
+      <w:r>
+        <w:rPr>
+          <w:rFonts w:cstheme="minorHAnsi"/>
+          <w:color w:val="24292E"/>
+          <w:shd w:val="clear" w:color="auto" w:fill="FFFFFF"/>
+        </w:rPr>
+        <w:t>(2 hours)</w:t>
+      </w:r>
+    </w:p>
+    <w:p>
+      <w:pPr>
+        <w:pStyle w:val="ListParagraph"/>
+        <w:numPr>
+          <w:ilvl w:val="1"/>
+          <w:numId w:val="2"/>
+        </w:numPr>
+        <w:spacing w:after="0" w:line="240" w:lineRule="auto"/>
+      </w:pPr>
+      <w:r>
+        <w:rPr>
+          <w:rFonts w:cstheme="minorHAnsi"/>
+          <w:color w:val="24292E"/>
+          <w:shd w:val="clear" w:color="auto" w:fill="FFFFFF"/>
+        </w:rPr>
+        <w:t>Brief description of what the system will do.</w:t>
+      </w:r>
+    </w:p>
+    <w:p>
+      <w:pPr>
+        <w:spacing w:after="0" w:line="240" w:lineRule="auto"/>
+      </w:pPr>
+    </w:p>
+    <w:p>
+      <w:pPr>
+        <w:spacing w:after="0" w:line="240" w:lineRule="auto"/>
+      </w:pPr>
+      <w:r>
+        <w:t>Each member successfully submitted their task to GitHub by the deadline and Jack Fisher compiled the submissions into a single document, finalised and uploaded the Project Proposal to Blackboard.</w:t>
+      </w:r>
       <w:bookmarkStart w:id="0" w:name="_GoBack"/>
       <w:bookmarkEnd w:id="0"/>
     </w:p>
-    <w:p>
-      <w:pPr>
-        <w:spacing w:after="0" w:line="240" w:lineRule="auto"/>
-      </w:pPr>
-      <w:r>
-        <w:t>Jack Fisher added assignment information (assignment brief breakdown with deadlines) to the GitHub repository and added a list of useful links</w:t>
-      </w:r>
-      <w:r>
-        <w:t>.</w:t>
-      </w:r>
-    </w:p>
-    <w:p>
-      <w:pPr>
-        <w:spacing w:after="0" w:line="240" w:lineRule="auto"/>
-      </w:pPr>
-    </w:p>
-    <w:p>
-      <w:pPr>
-        <w:spacing w:after="120" w:line="240" w:lineRule="auto"/>
-      </w:pPr>
-      <w:r>
-        <w:t xml:space="preserve">The Project Proposal was split up and each member assigned themselves to a </w:t>
-      </w:r>
-      <w:r>
-        <w:t>task</w:t>
-      </w:r>
-      <w:r>
-        <w:t xml:space="preserve"> to be </w:t>
-      </w:r>
-      <w:r>
-        <w:t>uploaded</w:t>
-      </w:r>
-      <w:r>
-        <w:t xml:space="preserve"> before the 8</w:t>
-      </w:r>
-      <w:r>
-        <w:rPr>
-          <w:vertAlign w:val="superscript"/>
-        </w:rPr>
-        <w:t>th</w:t>
-      </w:r>
-      <w:r>
-        <w:t xml:space="preserve"> February deadline</w:t>
-      </w:r>
-      <w:r>
-        <w:t>:</w:t>
-      </w:r>
-    </w:p>
-    <w:p>
-      <w:pPr>
-        <w:pStyle w:val="ListParagraph"/>
-        <w:numPr>
-          <w:ilvl w:val="0"/>
-          <w:numId w:val="2"/>
-        </w:numPr>
-        <w:spacing w:after="0" w:line="240" w:lineRule="auto"/>
-      </w:pPr>
-      <w:r>
-        <w:t>Cameron Armstrong</w:t>
-      </w:r>
-      <w:r>
-        <w:t xml:space="preserve"> (2 hours)</w:t>
-      </w:r>
-    </w:p>
-    <w:p>
-      <w:pPr>
-        <w:pStyle w:val="ListParagraph"/>
-        <w:numPr>
-          <w:ilvl w:val="1"/>
-          <w:numId w:val="2"/>
-        </w:numPr>
-        <w:spacing w:after="0" w:line="240" w:lineRule="auto"/>
-      </w:pPr>
-      <w:r>
-        <w:t xml:space="preserve">Avoid </w:t>
-      </w:r>
-      <w:r>
-        <w:rPr>
-          <w:rFonts w:cstheme="minorHAnsi"/>
-          <w:color w:val="24292E"/>
-          <w:shd w:val="clear" w:color="auto" w:fill="FFFFFF"/>
-        </w:rPr>
-        <w:t>people being told unexpectedly at the end that their work is rubbish.</w:t>
-      </w:r>
-    </w:p>
-    <w:p>
-      <w:pPr>
-        <w:pStyle w:val="ListParagraph"/>
-        <w:numPr>
-          <w:ilvl w:val="1"/>
-          <w:numId w:val="2"/>
-        </w:numPr>
-        <w:spacing w:after="0" w:line="240" w:lineRule="auto"/>
-      </w:pPr>
-      <w:r>
-        <w:rPr>
-          <w:rFonts w:cstheme="minorHAnsi"/>
-          <w:color w:val="24292E"/>
-          <w:shd w:val="clear" w:color="auto" w:fill="FFFFFF"/>
-        </w:rPr>
-        <w:t>Avoid people having too much or not enough to do, or not being involved.</w:t>
-      </w:r>
-    </w:p>
-    <w:p>
-      <w:pPr>
-        <w:pStyle w:val="ListParagraph"/>
-        <w:numPr>
-          <w:ilvl w:val="0"/>
-          <w:numId w:val="2"/>
-        </w:numPr>
-        <w:spacing w:after="0" w:line="240" w:lineRule="auto"/>
-      </w:pPr>
-      <w:r>
-        <w:rPr>
-          <w:rFonts w:cstheme="minorHAnsi"/>
-          <w:color w:val="24292E"/>
-          <w:shd w:val="clear" w:color="auto" w:fill="FFFFFF"/>
-        </w:rPr>
-        <w:t>Daniel Olsson</w:t>
-      </w:r>
-      <w:r>
-        <w:rPr>
-          <w:rFonts w:cstheme="minorHAnsi"/>
-          <w:color w:val="24292E"/>
-          <w:shd w:val="clear" w:color="auto" w:fill="FFFFFF"/>
-        </w:rPr>
-        <w:t xml:space="preserve"> </w:t>
-      </w:r>
-      <w:r>
-        <w:rPr>
-          <w:rFonts w:cstheme="minorHAnsi"/>
-          <w:color w:val="24292E"/>
-          <w:shd w:val="clear" w:color="auto" w:fill="FFFFFF"/>
-        </w:rPr>
-        <w:t>(</w:t>
-      </w:r>
-      <w:r>
-        <w:rPr>
-          <w:rFonts w:cstheme="minorHAnsi"/>
-          <w:color w:val="24292E"/>
-          <w:shd w:val="clear" w:color="auto" w:fill="FFFFFF"/>
-        </w:rPr>
-        <w:t>2</w:t>
-      </w:r>
-      <w:r>
-        <w:rPr>
-          <w:rFonts w:cstheme="minorHAnsi"/>
-          <w:color w:val="24292E"/>
-          <w:shd w:val="clear" w:color="auto" w:fill="FFFFFF"/>
-        </w:rPr>
-        <w:t xml:space="preserve"> hours)</w:t>
-      </w:r>
-    </w:p>
-    <w:p>
-      <w:pPr>
-        <w:pStyle w:val="ListParagraph"/>
-        <w:numPr>
-          <w:ilvl w:val="1"/>
-          <w:numId w:val="2"/>
-        </w:numPr>
-        <w:spacing w:after="0" w:line="240" w:lineRule="auto"/>
-      </w:pPr>
-      <w:r>
-        <w:rPr>
-          <w:rFonts w:cstheme="minorHAnsi"/>
-          <w:color w:val="24292E"/>
-          <w:shd w:val="clear" w:color="auto" w:fill="FFFFFF"/>
-        </w:rPr>
-        <w:t>Avoid no one knowing where the latest version of the software is.</w:t>
-      </w:r>
-    </w:p>
-    <w:p>
-      <w:pPr>
-        <w:pStyle w:val="ListParagraph"/>
-        <w:numPr>
-          <w:ilvl w:val="1"/>
-          <w:numId w:val="2"/>
-        </w:numPr>
-        <w:spacing w:after="0" w:line="240" w:lineRule="auto"/>
-      </w:pPr>
-      <w:r>
-        <w:rPr>
-          <w:rFonts w:cstheme="minorHAnsi"/>
-          <w:color w:val="24292E"/>
-          <w:shd w:val="clear" w:color="auto" w:fill="FFFFFF"/>
-        </w:rPr>
-        <w:t>Avoid a disk crash destroying all copies of the software.</w:t>
-      </w:r>
-    </w:p>
-    <w:p>
-      <w:pPr>
-        <w:pStyle w:val="ListParagraph"/>
-        <w:numPr>
-          <w:ilvl w:val="1"/>
-          <w:numId w:val="2"/>
-        </w:numPr>
-        <w:spacing w:after="0" w:line="240" w:lineRule="auto"/>
-      </w:pPr>
-      <w:r>
-        <w:rPr>
-          <w:rFonts w:cstheme="minorHAnsi"/>
-          <w:color w:val="24292E"/>
-          <w:shd w:val="clear" w:color="auto" w:fill="FFFFFF"/>
-        </w:rPr>
-        <w:t>Avoid changing the interface between components without agreement.</w:t>
-      </w:r>
-    </w:p>
-    <w:p>
-      <w:pPr>
-        <w:pStyle w:val="ListParagraph"/>
-        <w:numPr>
-          <w:ilvl w:val="0"/>
-          <w:numId w:val="2"/>
-        </w:numPr>
-        <w:spacing w:after="0" w:line="240" w:lineRule="auto"/>
-      </w:pPr>
-      <w:r>
-        <w:rPr>
-          <w:rFonts w:cstheme="minorHAnsi"/>
-          <w:color w:val="24292E"/>
-          <w:shd w:val="clear" w:color="auto" w:fill="FFFFFF"/>
-        </w:rPr>
-        <w:t>Jack Fisher</w:t>
-      </w:r>
-      <w:r>
-        <w:rPr>
-          <w:rFonts w:cstheme="minorHAnsi"/>
-          <w:color w:val="24292E"/>
-          <w:shd w:val="clear" w:color="auto" w:fill="FFFFFF"/>
-        </w:rPr>
-        <w:t xml:space="preserve"> </w:t>
-      </w:r>
-      <w:r>
-        <w:rPr>
-          <w:rFonts w:cstheme="minorHAnsi"/>
-          <w:color w:val="24292E"/>
-          <w:shd w:val="clear" w:color="auto" w:fill="FFFFFF"/>
-        </w:rPr>
-        <w:t>(2 hours)</w:t>
-      </w:r>
-    </w:p>
-    <w:p>
-      <w:pPr>
-        <w:pStyle w:val="ListParagraph"/>
-        <w:numPr>
-          <w:ilvl w:val="1"/>
-          <w:numId w:val="2"/>
-        </w:numPr>
-        <w:spacing w:after="0" w:line="240" w:lineRule="auto"/>
-      </w:pPr>
-      <w:r>
-        <w:rPr>
-          <w:rFonts w:cstheme="minorHAnsi"/>
-          <w:color w:val="24292E"/>
-          <w:shd w:val="clear" w:color="auto" w:fill="FFFFFF"/>
-        </w:rPr>
-        <w:t>Description of the application, problems being solved and requirements.</w:t>
-      </w:r>
-    </w:p>
-    <w:p>
-      <w:pPr>
-        <w:pStyle w:val="ListParagraph"/>
-        <w:numPr>
-          <w:ilvl w:val="0"/>
-          <w:numId w:val="2"/>
-        </w:numPr>
-        <w:spacing w:after="0" w:line="240" w:lineRule="auto"/>
-      </w:pPr>
-      <w:r>
-        <w:rPr>
-          <w:rFonts w:cstheme="minorHAnsi"/>
-          <w:color w:val="24292E"/>
-          <w:shd w:val="clear" w:color="auto" w:fill="FFFFFF"/>
-        </w:rPr>
-        <w:t xml:space="preserve">Joe </w:t>
-      </w:r>
-      <w:proofErr w:type="spellStart"/>
-      <w:r>
-        <w:rPr>
-          <w:rFonts w:cstheme="minorHAnsi"/>
-          <w:color w:val="24292E"/>
-          <w:shd w:val="clear" w:color="auto" w:fill="FFFFFF"/>
-        </w:rPr>
-        <w:t>Douthwaite</w:t>
-      </w:r>
-      <w:proofErr w:type="spellEnd"/>
-      <w:r>
-        <w:rPr>
-          <w:rFonts w:cstheme="minorHAnsi"/>
-          <w:color w:val="24292E"/>
-          <w:shd w:val="clear" w:color="auto" w:fill="FFFFFF"/>
-        </w:rPr>
-        <w:t xml:space="preserve"> </w:t>
-      </w:r>
-      <w:r>
-        <w:rPr>
-          <w:rFonts w:cstheme="minorHAnsi"/>
-          <w:color w:val="24292E"/>
-          <w:shd w:val="clear" w:color="auto" w:fill="FFFFFF"/>
-        </w:rPr>
-        <w:t>(</w:t>
-      </w:r>
-      <w:r>
-        <w:rPr>
-          <w:rFonts w:cstheme="minorHAnsi"/>
-          <w:color w:val="24292E"/>
-          <w:shd w:val="clear" w:color="auto" w:fill="FFFFFF"/>
-        </w:rPr>
-        <w:t>2</w:t>
-      </w:r>
-      <w:r>
-        <w:rPr>
-          <w:rFonts w:cstheme="minorHAnsi"/>
-          <w:color w:val="24292E"/>
-          <w:shd w:val="clear" w:color="auto" w:fill="FFFFFF"/>
-        </w:rPr>
-        <w:t xml:space="preserve"> hours)</w:t>
-      </w:r>
-    </w:p>
-    <w:p>
-      <w:pPr>
-        <w:pStyle w:val="ListParagraph"/>
-        <w:numPr>
-          <w:ilvl w:val="1"/>
-          <w:numId w:val="2"/>
-        </w:numPr>
-        <w:spacing w:after="0" w:line="240" w:lineRule="auto"/>
-      </w:pPr>
-      <w:r>
-        <w:rPr>
-          <w:rFonts w:cstheme="minorHAnsi"/>
-          <w:color w:val="24292E"/>
-          <w:shd w:val="clear" w:color="auto" w:fill="FFFFFF"/>
-        </w:rPr>
-        <w:t>Avoid the group falling behind without noticing.</w:t>
-      </w:r>
-    </w:p>
-    <w:p>
-      <w:pPr>
-        <w:pStyle w:val="ListParagraph"/>
-        <w:numPr>
-          <w:ilvl w:val="1"/>
-          <w:numId w:val="2"/>
-        </w:numPr>
-        <w:spacing w:after="0" w:line="240" w:lineRule="auto"/>
-      </w:pPr>
-      <w:r>
-        <w:rPr>
-          <w:rFonts w:cstheme="minorHAnsi"/>
-          <w:color w:val="24292E"/>
-          <w:shd w:val="clear" w:color="auto" w:fill="FFFFFF"/>
-        </w:rPr>
-        <w:t>Avoid everyone interpreting an agreement in different ways.</w:t>
-      </w:r>
-    </w:p>
-    <w:p>
-      <w:pPr>
-        <w:pStyle w:val="ListParagraph"/>
-        <w:numPr>
-          <w:ilvl w:val="1"/>
-          <w:numId w:val="2"/>
-        </w:numPr>
-        <w:spacing w:after="0" w:line="240" w:lineRule="auto"/>
-      </w:pPr>
-      <w:r>
-        <w:rPr>
-          <w:rFonts w:cstheme="minorHAnsi"/>
-          <w:color w:val="24292E"/>
-          <w:shd w:val="clear" w:color="auto" w:fill="FFFFFF"/>
-        </w:rPr>
-        <w:t>Avoid not having a demonstra</w:t>
-      </w:r>
-      <w:r>
-        <w:rPr>
-          <w:rFonts w:cstheme="minorHAnsi"/>
-          <w:color w:val="24292E"/>
-          <w:shd w:val="clear" w:color="auto" w:fill="FFFFFF"/>
-        </w:rPr>
-        <w:t>table system by the deadline.</w:t>
-      </w:r>
-    </w:p>
-    <w:p>
-      <w:pPr>
-        <w:pStyle w:val="ListParagraph"/>
-        <w:numPr>
-          <w:ilvl w:val="0"/>
-          <w:numId w:val="2"/>
-        </w:numPr>
-        <w:spacing w:after="0" w:line="240" w:lineRule="auto"/>
-      </w:pPr>
-      <w:r>
-        <w:rPr>
-          <w:rFonts w:cstheme="minorHAnsi"/>
-          <w:color w:val="24292E"/>
-          <w:shd w:val="clear" w:color="auto" w:fill="FFFFFF"/>
-        </w:rPr>
-        <w:t>Josh Whelan</w:t>
-      </w:r>
-      <w:r>
-        <w:rPr>
-          <w:rFonts w:cstheme="minorHAnsi"/>
-          <w:color w:val="24292E"/>
-          <w:shd w:val="clear" w:color="auto" w:fill="FFFFFF"/>
-        </w:rPr>
-        <w:t xml:space="preserve"> </w:t>
-      </w:r>
-      <w:r>
-        <w:rPr>
-          <w:rFonts w:cstheme="minorHAnsi"/>
-          <w:color w:val="24292E"/>
-          <w:shd w:val="clear" w:color="auto" w:fill="FFFFFF"/>
-        </w:rPr>
-        <w:t>(2 hours)</w:t>
-      </w:r>
-    </w:p>
-    <w:p>
-      <w:pPr>
-        <w:pStyle w:val="ListParagraph"/>
-        <w:numPr>
-          <w:ilvl w:val="1"/>
-          <w:numId w:val="2"/>
-        </w:numPr>
-        <w:spacing w:after="0" w:line="240" w:lineRule="auto"/>
-      </w:pPr>
-      <w:r>
-        <w:rPr>
-          <w:rFonts w:cstheme="minorHAnsi"/>
-          <w:color w:val="24292E"/>
-          <w:shd w:val="clear" w:color="auto" w:fill="FFFFFF"/>
-        </w:rPr>
-        <w:t>Statement of the key risks.</w:t>
-      </w:r>
-    </w:p>
-    <w:p>
-      <w:pPr>
-        <w:pStyle w:val="ListParagraph"/>
-        <w:numPr>
-          <w:ilvl w:val="0"/>
-          <w:numId w:val="2"/>
-        </w:numPr>
-        <w:spacing w:after="0" w:line="240" w:lineRule="auto"/>
-      </w:pPr>
-      <w:r>
-        <w:rPr>
-          <w:rFonts w:cstheme="minorHAnsi"/>
-          <w:color w:val="24292E"/>
-          <w:shd w:val="clear" w:color="auto" w:fill="FFFFFF"/>
-        </w:rPr>
-        <w:t>Sehun Babatunde</w:t>
-      </w:r>
-      <w:r>
-        <w:rPr>
-          <w:rFonts w:cstheme="minorHAnsi"/>
-          <w:color w:val="24292E"/>
-          <w:shd w:val="clear" w:color="auto" w:fill="FFFFFF"/>
-        </w:rPr>
-        <w:t xml:space="preserve"> </w:t>
-      </w:r>
-      <w:r>
-        <w:rPr>
-          <w:rFonts w:cstheme="minorHAnsi"/>
-          <w:color w:val="24292E"/>
-          <w:shd w:val="clear" w:color="auto" w:fill="FFFFFF"/>
-        </w:rPr>
-        <w:t>(2 hours)</w:t>
-      </w:r>
-    </w:p>
-    <w:p>
-      <w:pPr>
-        <w:pStyle w:val="ListParagraph"/>
-        <w:numPr>
-          <w:ilvl w:val="1"/>
-          <w:numId w:val="2"/>
-        </w:numPr>
-        <w:spacing w:after="0" w:line="240" w:lineRule="auto"/>
-      </w:pPr>
-      <w:r>
-        <w:rPr>
-          <w:rFonts w:cstheme="minorHAnsi"/>
-          <w:color w:val="24292E"/>
-          <w:shd w:val="clear" w:color="auto" w:fill="FFFFFF"/>
-        </w:rPr>
-        <w:t>Brief description of what the system will do.</w:t>
-      </w:r>
-    </w:p>
-    <w:p>
-      <w:pPr>
-        <w:spacing w:after="0" w:line="240" w:lineRule="auto"/>
-      </w:pPr>
-    </w:p>
-    <w:p>
-      <w:pPr>
-        <w:spacing w:after="0" w:line="240" w:lineRule="auto"/>
-      </w:pPr>
-      <w:r>
-        <w:t>Each member successfully submitted their task to GitHub by the deadline and Jack Fisher compiled the submissions into a single document, finalised and uploaded the Project Proposal to Blackboard.</w:t>
-      </w:r>
-    </w:p>
     <w:sectPr>
-      <w:headerReference w:type="default" r:id="rId7"/>
+      <w:headerReference w:type="default" r:id="rId8"/>
       <w:pgSz w:w="11906" w:h="16838"/>
       <w:pgMar w:top="1440" w:right="1440" w:bottom="1440" w:left="1440" w:header="708" w:footer="708" w:gutter="0"/>
       <w:cols w:space="708"/>
@@ -1661,6 +1672,18 @@
       <w:contextualSpacing/>
     </w:pPr>
   </w:style>
+  <w:style w:type="character" w:styleId="Hyperlink">
+    <w:name w:val="Hyperlink"/>
+    <w:basedOn w:val="DefaultParagraphFont"/>
+    <w:uiPriority w:val="99"/>
+    <w:semiHidden/>
+    <w:unhideWhenUsed/>
+    <w:rsid w:val="006E45D1"/>
+    <w:rPr>
+      <w:color w:val="0000FF"/>
+      <w:u w:val="single"/>
+    </w:rPr>
+  </w:style>
 </w:styles>
 </file>
 

</xml_diff>